<commit_message>
Pdf modificado con mejoras de diseño
</commit_message>
<xml_diff>
--- a/Actividades JRM.docx
+++ b/Actividades JRM.docx
@@ -340,7 +340,7 @@
           <w:numId w:val="1"/>
         </w:numPr>
         <w:rPr>
-          <w:color w:val="262626" w:themeColor="text1" w:themeTint="D9"/>
+          <w:color w:val="4472C4" w:themeColor="accent1"/>
           <w:sz w:val="32"/>
           <w:szCs w:val="32"/>
           <w:u w:val="single"/>
@@ -348,7 +348,7 @@
       </w:pPr>
       <w:r>
         <w:rPr>
-          <w:color w:val="262626" w:themeColor="text1" w:themeTint="D9"/>
+          <w:color w:val="4472C4" w:themeColor="accent1"/>
           <w:sz w:val="32"/>
           <w:szCs w:val="32"/>
           <w:u w:val="single"/>
@@ -466,7 +466,7 @@
           <w:noProof/>
         </w:rPr>
         <w:drawing>
-          <wp:anchor distT="0" distB="0" distL="114300" distR="114300" simplePos="0" relativeHeight="251651072" behindDoc="1" locked="0" layoutInCell="1" allowOverlap="1" wp14:anchorId="4CC584BF" wp14:editId="27399045">
+          <wp:anchor distT="0" distB="0" distL="114300" distR="114300" simplePos="0" relativeHeight="251648000" behindDoc="1" locked="0" layoutInCell="1" allowOverlap="1" wp14:anchorId="4CC584BF" wp14:editId="27399045">
             <wp:simplePos x="0" y="0"/>
             <wp:positionH relativeFrom="margin">
               <wp:posOffset>1270</wp:posOffset>
@@ -722,7 +722,7 @@
           <w:noProof/>
         </w:rPr>
         <w:drawing>
-          <wp:anchor distT="0" distB="0" distL="114300" distR="114300" simplePos="0" relativeHeight="251652096" behindDoc="1" locked="0" layoutInCell="1" allowOverlap="1" wp14:anchorId="4D1FA17D" wp14:editId="66607D02">
+          <wp:anchor distT="0" distB="0" distL="114300" distR="114300" simplePos="0" relativeHeight="251650048" behindDoc="1" locked="0" layoutInCell="1" allowOverlap="1" wp14:anchorId="4D1FA17D" wp14:editId="66607D02">
             <wp:simplePos x="0" y="0"/>
             <wp:positionH relativeFrom="margin">
               <wp:posOffset>-2540</wp:posOffset>
@@ -823,7 +823,7 @@
     <w:p>
       <w:pPr>
         <w:rPr>
-          <w:color w:val="262626" w:themeColor="text1" w:themeTint="D9"/>
+          <w:color w:val="4472C4" w:themeColor="accent1"/>
           <w:sz w:val="32"/>
           <w:szCs w:val="32"/>
           <w:u w:val="single"/>
@@ -831,7 +831,7 @@
       </w:pPr>
       <w:r>
         <w:rPr>
-          <w:color w:val="262626" w:themeColor="text1" w:themeTint="D9"/>
+          <w:color w:val="4472C4" w:themeColor="accent1"/>
           <w:sz w:val="32"/>
           <w:szCs w:val="32"/>
           <w:u w:val="single"/>
@@ -842,7 +842,7 @@
       <w:proofErr w:type="spellStart"/>
       <w:r>
         <w:rPr>
-          <w:color w:val="262626" w:themeColor="text1" w:themeTint="D9"/>
+          <w:color w:val="4472C4" w:themeColor="accent1"/>
           <w:sz w:val="32"/>
           <w:szCs w:val="32"/>
           <w:u w:val="single"/>
@@ -852,7 +852,7 @@
       <w:proofErr w:type="spellEnd"/>
       <w:r>
         <w:rPr>
-          <w:color w:val="262626" w:themeColor="text1" w:themeTint="D9"/>
+          <w:color w:val="4472C4" w:themeColor="accent1"/>
           <w:sz w:val="32"/>
           <w:szCs w:val="32"/>
           <w:u w:val="single"/>
@@ -963,7 +963,7 @@
           <w:color w:val="262626" w:themeColor="text1" w:themeTint="D9"/>
         </w:rPr>
         <w:drawing>
-          <wp:anchor distT="0" distB="0" distL="114300" distR="114300" simplePos="0" relativeHeight="251651072" behindDoc="0" locked="0" layoutInCell="1" allowOverlap="1" wp14:anchorId="6D31391A" wp14:editId="1EA89CAE">
+          <wp:anchor distT="0" distB="0" distL="114300" distR="114300" simplePos="0" relativeHeight="251649024" behindDoc="0" locked="0" layoutInCell="1" allowOverlap="1" wp14:anchorId="6D31391A" wp14:editId="1EA89CAE">
             <wp:simplePos x="0" y="0"/>
             <wp:positionH relativeFrom="margin">
               <wp:posOffset>-3175</wp:posOffset>
@@ -1161,7 +1161,7 @@
     <w:p>
       <w:pPr>
         <w:rPr>
-          <w:color w:val="262626" w:themeColor="text1" w:themeTint="D9"/>
+          <w:color w:val="4472C4" w:themeColor="accent1"/>
           <w:sz w:val="32"/>
           <w:szCs w:val="32"/>
           <w:u w:val="single"/>
@@ -1169,7 +1169,7 @@
       </w:pPr>
       <w:r>
         <w:rPr>
-          <w:color w:val="262626" w:themeColor="text1" w:themeTint="D9"/>
+          <w:color w:val="4472C4" w:themeColor="accent1"/>
           <w:sz w:val="32"/>
           <w:szCs w:val="32"/>
           <w:u w:val="single"/>
@@ -1481,7 +1481,7 @@
           <w:noProof/>
         </w:rPr>
         <w:drawing>
-          <wp:anchor distT="0" distB="0" distL="114300" distR="114300" simplePos="0" relativeHeight="251655168" behindDoc="1" locked="0" layoutInCell="1" allowOverlap="1" wp14:anchorId="4A05FEF3" wp14:editId="458F88B7">
+          <wp:anchor distT="0" distB="0" distL="114300" distR="114300" simplePos="0" relativeHeight="251652096" behindDoc="1" locked="0" layoutInCell="1" allowOverlap="1" wp14:anchorId="4A05FEF3" wp14:editId="458F88B7">
             <wp:simplePos x="0" y="0"/>
             <wp:positionH relativeFrom="margin">
               <wp:posOffset>-635</wp:posOffset>
@@ -1737,7 +1737,7 @@
           <w:noProof/>
         </w:rPr>
         <w:drawing>
-          <wp:anchor distT="0" distB="0" distL="114300" distR="114300" simplePos="0" relativeHeight="251658240" behindDoc="1" locked="0" layoutInCell="1" allowOverlap="1" wp14:anchorId="158A426C" wp14:editId="2E7CB597">
+          <wp:anchor distT="0" distB="0" distL="114300" distR="114300" simplePos="0" relativeHeight="251655168" behindDoc="1" locked="0" layoutInCell="1" allowOverlap="1" wp14:anchorId="158A426C" wp14:editId="2E7CB597">
             <wp:simplePos x="0" y="0"/>
             <wp:positionH relativeFrom="margin">
               <wp:posOffset>1270</wp:posOffset>
@@ -1940,7 +1940,7 @@
           <w:noProof/>
         </w:rPr>
         <w:drawing>
-          <wp:anchor distT="0" distB="0" distL="114300" distR="114300" simplePos="0" relativeHeight="251657216" behindDoc="1" locked="0" layoutInCell="1" allowOverlap="1" wp14:anchorId="1E6B8632" wp14:editId="014F24EC">
+          <wp:anchor distT="0" distB="0" distL="114300" distR="114300" simplePos="0" relativeHeight="251654144" behindDoc="1" locked="0" layoutInCell="1" allowOverlap="1" wp14:anchorId="1E6B8632" wp14:editId="014F24EC">
             <wp:simplePos x="0" y="0"/>
             <wp:positionH relativeFrom="margin">
               <wp:posOffset>1270</wp:posOffset>
@@ -2209,7 +2209,7 @@
         <w:rPr>
           <w:b/>
           <w:bCs/>
-          <w:color w:val="4472C4" w:themeColor="accent1"/>
+          <w:color w:val="262626" w:themeColor="text1" w:themeTint="D9"/>
           <w:sz w:val="40"/>
           <w:szCs w:val="40"/>
         </w:rPr>
@@ -2218,7 +2218,7 @@
         <w:rPr>
           <w:b/>
           <w:bCs/>
-          <w:color w:val="4472C4" w:themeColor="accent1"/>
+          <w:color w:val="262626" w:themeColor="text1" w:themeTint="D9"/>
           <w:sz w:val="40"/>
           <w:szCs w:val="40"/>
         </w:rPr>
@@ -2253,7 +2253,7 @@
     <w:p>
       <w:pPr>
         <w:rPr>
-          <w:color w:val="262626" w:themeColor="text1" w:themeTint="D9"/>
+          <w:color w:val="4472C4" w:themeColor="accent1"/>
           <w:sz w:val="32"/>
           <w:szCs w:val="32"/>
           <w:u w:val="single"/>
@@ -2261,7 +2261,7 @@
       </w:pPr>
       <w:r>
         <w:rPr>
-          <w:color w:val="262626" w:themeColor="text1" w:themeTint="D9"/>
+          <w:color w:val="4472C4" w:themeColor="accent1"/>
           <w:sz w:val="32"/>
           <w:szCs w:val="32"/>
           <w:u w:val="single"/>
@@ -2427,7 +2427,7 @@
     <w:p>
       <w:pPr>
         <w:rPr>
-          <w:color w:val="262626" w:themeColor="text1" w:themeTint="D9"/>
+          <w:color w:val="4472C4" w:themeColor="accent1"/>
           <w:sz w:val="32"/>
           <w:szCs w:val="32"/>
           <w:u w:val="single"/>
@@ -2435,7 +2435,7 @@
       </w:pPr>
       <w:r>
         <w:rPr>
-          <w:color w:val="262626" w:themeColor="text1" w:themeTint="D9"/>
+          <w:color w:val="4472C4" w:themeColor="accent1"/>
           <w:sz w:val="32"/>
           <w:szCs w:val="32"/>
           <w:u w:val="single"/>
@@ -2446,7 +2446,7 @@
       <w:proofErr w:type="spellStart"/>
       <w:r>
         <w:rPr>
-          <w:color w:val="262626" w:themeColor="text1" w:themeTint="D9"/>
+          <w:color w:val="4472C4" w:themeColor="accent1"/>
           <w:sz w:val="32"/>
           <w:szCs w:val="32"/>
           <w:u w:val="single"/>
@@ -2456,7 +2456,7 @@
       <w:proofErr w:type="spellEnd"/>
       <w:r>
         <w:rPr>
-          <w:color w:val="262626" w:themeColor="text1" w:themeTint="D9"/>
+          <w:color w:val="4472C4" w:themeColor="accent1"/>
           <w:sz w:val="32"/>
           <w:szCs w:val="32"/>
           <w:u w:val="single"/>
@@ -2466,7 +2466,7 @@
       <w:proofErr w:type="spellStart"/>
       <w:r>
         <w:rPr>
-          <w:color w:val="262626" w:themeColor="text1" w:themeTint="D9"/>
+          <w:color w:val="4472C4" w:themeColor="accent1"/>
           <w:sz w:val="32"/>
           <w:szCs w:val="32"/>
           <w:u w:val="single"/>
@@ -2476,7 +2476,7 @@
       <w:proofErr w:type="spellEnd"/>
       <w:r>
         <w:rPr>
-          <w:color w:val="262626" w:themeColor="text1" w:themeTint="D9"/>
+          <w:color w:val="4472C4" w:themeColor="accent1"/>
           <w:sz w:val="32"/>
           <w:szCs w:val="32"/>
           <w:u w:val="single"/>
@@ -2637,7 +2637,7 @@
           <w:noProof/>
         </w:rPr>
         <w:drawing>
-          <wp:anchor distT="0" distB="0" distL="114300" distR="114300" simplePos="0" relativeHeight="251660288" behindDoc="1" locked="0" layoutInCell="1" allowOverlap="1" wp14:anchorId="61E276EB" wp14:editId="647343E6">
+          <wp:anchor distT="0" distB="0" distL="114300" distR="114300" simplePos="0" relativeHeight="251658240" behindDoc="1" locked="0" layoutInCell="1" allowOverlap="1" wp14:anchorId="61E276EB" wp14:editId="647343E6">
             <wp:simplePos x="0" y="0"/>
             <wp:positionH relativeFrom="margin">
               <wp:posOffset>-3175</wp:posOffset>
@@ -2791,7 +2791,7 @@
           <w:noProof/>
         </w:rPr>
         <w:drawing>
-          <wp:anchor distT="0" distB="0" distL="114300" distR="114300" simplePos="0" relativeHeight="251659264" behindDoc="1" locked="0" layoutInCell="1" allowOverlap="1" wp14:anchorId="2E868731" wp14:editId="3500B522">
+          <wp:anchor distT="0" distB="0" distL="114300" distR="114300" simplePos="0" relativeHeight="251656192" behindDoc="1" locked="0" layoutInCell="1" allowOverlap="1" wp14:anchorId="2E868731" wp14:editId="3500B522">
             <wp:simplePos x="0" y="0"/>
             <wp:positionH relativeFrom="margin">
               <wp:posOffset>-1905</wp:posOffset>
@@ -2912,7 +2912,7 @@
           <w:noProof/>
         </w:rPr>
         <w:drawing>
-          <wp:anchor distT="0" distB="0" distL="114300" distR="114300" simplePos="0" relativeHeight="251661312" behindDoc="1" locked="0" layoutInCell="1" allowOverlap="1" wp14:anchorId="41476F1C" wp14:editId="7731A660">
+          <wp:anchor distT="0" distB="0" distL="114300" distR="114300" simplePos="0" relativeHeight="251659264" behindDoc="1" locked="0" layoutInCell="1" allowOverlap="1" wp14:anchorId="41476F1C" wp14:editId="7731A660">
             <wp:simplePos x="0" y="0"/>
             <wp:positionH relativeFrom="margin">
               <wp:posOffset>-635</wp:posOffset>
@@ -3007,7 +3007,7 @@
           <w:color w:val="262626" w:themeColor="text1" w:themeTint="D9"/>
         </w:rPr>
         <w:drawing>
-          <wp:anchor distT="0" distB="0" distL="114300" distR="114300" simplePos="0" relativeHeight="251656192" behindDoc="1" locked="0" layoutInCell="1" allowOverlap="1" wp14:anchorId="3162D2D3" wp14:editId="46C8A696">
+          <wp:anchor distT="0" distB="0" distL="114300" distR="114300" simplePos="0" relativeHeight="251653120" behindDoc="1" locked="0" layoutInCell="1" allowOverlap="1" wp14:anchorId="3162D2D3" wp14:editId="46C8A696">
             <wp:simplePos x="0" y="0"/>
             <wp:positionH relativeFrom="margin">
               <wp:posOffset>1270</wp:posOffset>
@@ -3099,7 +3099,7 @@
           <w:noProof/>
         </w:rPr>
         <w:drawing>
-          <wp:anchor distT="0" distB="0" distL="114300" distR="114300" simplePos="0" relativeHeight="251659264" behindDoc="1" locked="0" layoutInCell="1" allowOverlap="1" wp14:anchorId="42910995" wp14:editId="1AABB01F">
+          <wp:anchor distT="0" distB="0" distL="114300" distR="114300" simplePos="0" relativeHeight="251657216" behindDoc="1" locked="0" layoutInCell="1" allowOverlap="1" wp14:anchorId="42910995" wp14:editId="1AABB01F">
             <wp:simplePos x="0" y="0"/>
             <wp:positionH relativeFrom="margin">
               <wp:posOffset>-6985</wp:posOffset>
@@ -3257,7 +3257,7 @@
           <w:noProof/>
         </w:rPr>
         <w:drawing>
-          <wp:anchor distT="0" distB="0" distL="114300" distR="114300" simplePos="0" relativeHeight="251662336" behindDoc="1" locked="0" layoutInCell="1" allowOverlap="1" wp14:anchorId="651CEEA3" wp14:editId="479050C1">
+          <wp:anchor distT="0" distB="0" distL="114300" distR="114300" simplePos="0" relativeHeight="251660288" behindDoc="1" locked="0" layoutInCell="1" allowOverlap="1" wp14:anchorId="651CEEA3" wp14:editId="479050C1">
             <wp:simplePos x="0" y="0"/>
             <wp:positionH relativeFrom="margin">
               <wp:align>center</wp:align>
@@ -3340,6 +3340,11 @@
     </w:p>
     <w:p>
       <w:pPr>
+        <w:pStyle w:val="Prrafodelista"/>
+        <w:numPr>
+          <w:ilvl w:val="0"/>
+          <w:numId w:val="10"/>
+        </w:numPr>
         <w:rPr>
           <w:b/>
           <w:bCs/>
@@ -3428,6 +3433,11 @@
     </w:p>
     <w:p>
       <w:pPr>
+        <w:pStyle w:val="Prrafodelista"/>
+        <w:numPr>
+          <w:ilvl w:val="0"/>
+          <w:numId w:val="10"/>
+        </w:numPr>
         <w:rPr>
           <w:color w:val="404040" w:themeColor="text1" w:themeTint="BF"/>
           <w:sz w:val="24"/>
@@ -3481,6 +3491,11 @@
     </w:p>
     <w:p>
       <w:pPr>
+        <w:pStyle w:val="Prrafodelista"/>
+        <w:numPr>
+          <w:ilvl w:val="0"/>
+          <w:numId w:val="10"/>
+        </w:numPr>
         <w:rPr>
           <w:b/>
           <w:bCs/>
@@ -3541,6 +3556,11 @@
     </w:p>
     <w:p>
       <w:pPr>
+        <w:pStyle w:val="Prrafodelista"/>
+        <w:numPr>
+          <w:ilvl w:val="0"/>
+          <w:numId w:val="10"/>
+        </w:numPr>
         <w:rPr>
           <w:b/>
           <w:bCs/>
@@ -3601,6 +3621,11 @@
     </w:p>
     <w:p>
       <w:pPr>
+        <w:pStyle w:val="Prrafodelista"/>
+        <w:numPr>
+          <w:ilvl w:val="0"/>
+          <w:numId w:val="10"/>
+        </w:numPr>
         <w:rPr>
           <w:color w:val="262626" w:themeColor="text1" w:themeTint="D9"/>
           <w:sz w:val="24"/>
@@ -3633,15 +3658,7 @@
           <w:sz w:val="24"/>
           <w:szCs w:val="24"/>
         </w:rPr>
-        <w:t xml:space="preserve"> lo q</w:t>
-      </w:r>
-      <w:r>
-        <w:rPr>
-          <w:color w:val="262626" w:themeColor="text1" w:themeTint="D9"/>
-          <w:sz w:val="24"/>
-          <w:szCs w:val="24"/>
-        </w:rPr>
-        <w:t xml:space="preserve">ue vamos a hacer es comprobar si </w:t>
+        <w:t xml:space="preserve"> lo que vamos a hacer es comprobar si </w:t>
       </w:r>
       <w:proofErr w:type="spellStart"/>
       <w:r>
@@ -3697,7 +3714,7 @@
           <w:noProof/>
         </w:rPr>
         <w:drawing>
-          <wp:anchor distT="0" distB="0" distL="114300" distR="114300" simplePos="0" relativeHeight="251663360" behindDoc="1" locked="0" layoutInCell="1" allowOverlap="1" wp14:anchorId="74564918" wp14:editId="0676DE7F">
+          <wp:anchor distT="0" distB="0" distL="114300" distR="114300" simplePos="0" relativeHeight="251662336" behindDoc="1" locked="0" layoutInCell="1" allowOverlap="1" wp14:anchorId="74564918" wp14:editId="0676DE7F">
             <wp:simplePos x="0" y="0"/>
             <wp:positionH relativeFrom="margin">
               <wp:align>left</wp:align>
@@ -3803,6 +3820,11 @@
     </w:p>
     <w:p>
       <w:pPr>
+        <w:pStyle w:val="Prrafodelista"/>
+        <w:numPr>
+          <w:ilvl w:val="0"/>
+          <w:numId w:val="11"/>
+        </w:numPr>
         <w:rPr>
           <w:b/>
           <w:bCs/>
@@ -3913,6 +3935,11 @@
     </w:p>
     <w:p>
       <w:pPr>
+        <w:pStyle w:val="Prrafodelista"/>
+        <w:numPr>
+          <w:ilvl w:val="0"/>
+          <w:numId w:val="11"/>
+        </w:numPr>
         <w:rPr>
           <w:color w:val="262626" w:themeColor="text1" w:themeTint="D9"/>
           <w:sz w:val="24"/>
@@ -4004,6 +4031,11 @@
     </w:p>
     <w:p>
       <w:pPr>
+        <w:pStyle w:val="Prrafodelista"/>
+        <w:numPr>
+          <w:ilvl w:val="0"/>
+          <w:numId w:val="11"/>
+        </w:numPr>
         <w:rPr>
           <w:b/>
           <w:bCs/>
@@ -4138,15 +4170,7 @@
           <w:sz w:val="24"/>
           <w:szCs w:val="24"/>
         </w:rPr>
-        <w:t xml:space="preserve"> la base de datos de prueba</w:t>
-      </w:r>
-      <w:r>
-        <w:rPr>
-          <w:color w:val="262626" w:themeColor="text1" w:themeTint="D9"/>
-          <w:sz w:val="24"/>
-          <w:szCs w:val="24"/>
-        </w:rPr>
-        <w:t xml:space="preserve">: </w:t>
+        <w:t xml:space="preserve"> la base de datos de prueba: </w:t>
       </w:r>
       <w:r>
         <w:rPr>
@@ -4173,6 +4197,11 @@
     </w:p>
     <w:p>
       <w:pPr>
+        <w:pStyle w:val="Prrafodelista"/>
+        <w:numPr>
+          <w:ilvl w:val="0"/>
+          <w:numId w:val="11"/>
+        </w:numPr>
         <w:rPr>
           <w:color w:val="262626" w:themeColor="text1" w:themeTint="D9"/>
           <w:sz w:val="24"/>
@@ -4184,7 +4213,7 @@
           <w:noProof/>
         </w:rPr>
         <w:drawing>
-          <wp:anchor distT="0" distB="0" distL="114300" distR="114300" simplePos="0" relativeHeight="251664384" behindDoc="1" locked="0" layoutInCell="1" allowOverlap="1" wp14:anchorId="75384B8C" wp14:editId="19427492">
+          <wp:anchor distT="0" distB="0" distL="114300" distR="114300" simplePos="0" relativeHeight="251663360" behindDoc="1" locked="0" layoutInCell="1" allowOverlap="1" wp14:anchorId="75384B8C" wp14:editId="19427492">
             <wp:simplePos x="0" y="0"/>
             <wp:positionH relativeFrom="margin">
               <wp:align>left</wp:align>
@@ -4275,6 +4304,9 @@
       </w:pPr>
     </w:p>
     <w:p/>
+    <w:p/>
+    <w:p/>
+    <w:p/>
     <w:p>
       <w:pPr>
         <w:rPr>
@@ -4319,7 +4351,14 @@
           <w:sz w:val="24"/>
           <w:szCs w:val="24"/>
         </w:rPr>
-        <w:t xml:space="preserve">Primero lo que haremos será </w:t>
+        <w:t xml:space="preserve">Lo </w:t>
+      </w:r>
+      <w:r>
+        <w:rPr>
+          <w:sz w:val="24"/>
+          <w:szCs w:val="24"/>
+        </w:rPr>
+        <w:t xml:space="preserve">que haremos será </w:t>
       </w:r>
       <w:r>
         <w:rPr>
@@ -4445,6 +4484,11 @@
     </w:p>
     <w:p>
       <w:pPr>
+        <w:pStyle w:val="Prrafodelista"/>
+        <w:numPr>
+          <w:ilvl w:val="0"/>
+          <w:numId w:val="12"/>
+        </w:numPr>
         <w:rPr>
           <w:b/>
           <w:bCs/>
@@ -4545,6 +4589,11 @@
     </w:p>
     <w:p>
       <w:pPr>
+        <w:pStyle w:val="Prrafodelista"/>
+        <w:numPr>
+          <w:ilvl w:val="0"/>
+          <w:numId w:val="12"/>
+        </w:numPr>
         <w:rPr>
           <w:color w:val="262626" w:themeColor="text1" w:themeTint="D9"/>
           <w:sz w:val="24"/>
@@ -4591,15 +4640,7 @@
           <w:sz w:val="24"/>
           <w:szCs w:val="24"/>
         </w:rPr>
-        <w:t>:</w:t>
-      </w:r>
-      <w:r>
-        <w:rPr>
-          <w:color w:val="3B3838" w:themeColor="background2" w:themeShade="40"/>
-          <w:sz w:val="24"/>
-          <w:szCs w:val="24"/>
-        </w:rPr>
-        <w:t xml:space="preserve"> </w:t>
+        <w:t xml:space="preserve">: </w:t>
       </w:r>
     </w:p>
     <w:p>
@@ -4648,6 +4689,7 @@
     <w:p>
       <w:pPr>
         <w:rPr>
+          <w:color w:val="4472C4" w:themeColor="accent1"/>
           <w:sz w:val="32"/>
           <w:szCs w:val="32"/>
           <w:u w:val="single"/>
@@ -4655,6 +4697,7 @@
       </w:pPr>
       <w:r>
         <w:rPr>
+          <w:color w:val="4472C4" w:themeColor="accent1"/>
           <w:sz w:val="32"/>
           <w:szCs w:val="32"/>
           <w:u w:val="single"/>
@@ -4959,13 +5002,13 @@
           <w:noProof/>
         </w:rPr>
         <w:drawing>
-          <wp:anchor distT="0" distB="0" distL="114300" distR="114300" simplePos="0" relativeHeight="251662336" behindDoc="1" locked="0" layoutInCell="1" allowOverlap="1" wp14:anchorId="27B46127" wp14:editId="3BE1033B">
+          <wp:anchor distT="0" distB="0" distL="114300" distR="114300" simplePos="0" relativeHeight="251661312" behindDoc="1" locked="0" layoutInCell="1" allowOverlap="1" wp14:anchorId="27B46127" wp14:editId="52AEACF1">
             <wp:simplePos x="0" y="0"/>
             <wp:positionH relativeFrom="column">
-              <wp:posOffset>-3794760</wp:posOffset>
+              <wp:posOffset>-3743960</wp:posOffset>
             </wp:positionH>
             <wp:positionV relativeFrom="paragraph">
-              <wp:posOffset>250190</wp:posOffset>
+              <wp:posOffset>199390</wp:posOffset>
             </wp:positionV>
             <wp:extent cx="3702050" cy="469900"/>
             <wp:effectExtent l="0" t="0" r="0" b="0"/>
@@ -5030,12 +5073,13 @@
         </w:drawing>
       </w:r>
     </w:p>
-    <w:p>
-      <w:pPr>
-        <w:rPr>
-          <w:b/>
-          <w:bCs/>
-          <w:color w:val="4472C4" w:themeColor="accent1"/>
+    <w:p/>
+    <w:p>
+      <w:pPr>
+        <w:rPr>
+          <w:b/>
+          <w:bCs/>
+          <w:color w:val="262626" w:themeColor="text1" w:themeTint="D9"/>
           <w:sz w:val="40"/>
           <w:szCs w:val="40"/>
         </w:rPr>
@@ -5044,7 +5088,7 @@
         <w:rPr>
           <w:b/>
           <w:bCs/>
-          <w:color w:val="4472C4" w:themeColor="accent1"/>
+          <w:color w:val="262626" w:themeColor="text1" w:themeTint="D9"/>
           <w:sz w:val="40"/>
           <w:szCs w:val="40"/>
         </w:rPr>
@@ -5081,6 +5125,7 @@
     <w:p>
       <w:pPr>
         <w:rPr>
+          <w:color w:val="4472C4" w:themeColor="accent1"/>
           <w:sz w:val="32"/>
           <w:szCs w:val="32"/>
           <w:u w:val="single"/>
@@ -5088,6 +5133,7 @@
       </w:pPr>
       <w:r>
         <w:rPr>
+          <w:color w:val="4472C4" w:themeColor="accent1"/>
           <w:sz w:val="32"/>
           <w:szCs w:val="32"/>
           <w:u w:val="single"/>
@@ -5097,6 +5143,7 @@
       <w:proofErr w:type="spellStart"/>
       <w:r>
         <w:rPr>
+          <w:color w:val="4472C4" w:themeColor="accent1"/>
           <w:sz w:val="32"/>
           <w:szCs w:val="32"/>
           <w:u w:val="single"/>
@@ -5106,6 +5153,7 @@
       <w:proofErr w:type="spellEnd"/>
       <w:r>
         <w:rPr>
+          <w:color w:val="4472C4" w:themeColor="accent1"/>
           <w:sz w:val="32"/>
           <w:szCs w:val="32"/>
           <w:u w:val="single"/>
@@ -5265,6 +5313,53 @@
           <w:szCs w:val="24"/>
         </w:rPr>
       </w:pPr>
+    </w:p>
+    <w:p>
+      <w:pPr>
+        <w:rPr>
+          <w:color w:val="4472C4" w:themeColor="accent1"/>
+          <w:sz w:val="32"/>
+          <w:szCs w:val="32"/>
+        </w:rPr>
+      </w:pPr>
+      <w:r>
+        <w:rPr>
+          <w:color w:val="4472C4" w:themeColor="accent1"/>
+          <w:sz w:val="32"/>
+          <w:szCs w:val="32"/>
+          <w:u w:val="single"/>
+        </w:rPr>
+        <w:t>2</w:t>
+      </w:r>
+      <w:r>
+        <w:rPr>
+          <w:color w:val="4472C4" w:themeColor="accent1"/>
+          <w:sz w:val="32"/>
+          <w:szCs w:val="32"/>
+          <w:u w:val="single"/>
+        </w:rPr>
+        <w:t xml:space="preserve">. </w:t>
+      </w:r>
+      <w:r>
+        <w:rPr>
+          <w:color w:val="4472C4" w:themeColor="accent1"/>
+          <w:sz w:val="32"/>
+          <w:szCs w:val="32"/>
+          <w:u w:val="single"/>
+        </w:rPr>
+        <w:t xml:space="preserve">Versión de </w:t>
+      </w:r>
+      <w:proofErr w:type="spellStart"/>
+      <w:r>
+        <w:rPr>
+          <w:color w:val="4472C4" w:themeColor="accent1"/>
+          <w:sz w:val="32"/>
+          <w:szCs w:val="32"/>
+          <w:u w:val="single"/>
+        </w:rPr>
+        <w:t>Vagrant</w:t>
+      </w:r>
+      <w:proofErr w:type="spellEnd"/>
     </w:p>
     <w:p>
       <w:pPr>
@@ -5354,6 +5449,7 @@
     <w:p>
       <w:pPr>
         <w:rPr>
+          <w:color w:val="4472C4" w:themeColor="accent1"/>
           <w:sz w:val="32"/>
           <w:szCs w:val="32"/>
           <w:u w:val="single"/>
@@ -5361,6 +5457,7 @@
       </w:pPr>
       <w:r>
         <w:rPr>
+          <w:color w:val="4472C4" w:themeColor="accent1"/>
           <w:sz w:val="32"/>
           <w:szCs w:val="32"/>
           <w:u w:val="single"/>
@@ -5370,6 +5467,7 @@
       <w:proofErr w:type="spellStart"/>
       <w:r>
         <w:rPr>
+          <w:color w:val="4472C4" w:themeColor="accent1"/>
           <w:sz w:val="32"/>
           <w:szCs w:val="32"/>
           <w:u w:val="single"/>
@@ -5379,6 +5477,7 @@
       <w:proofErr w:type="spellEnd"/>
       <w:r>
         <w:rPr>
+          <w:color w:val="4472C4" w:themeColor="accent1"/>
           <w:sz w:val="32"/>
           <w:szCs w:val="32"/>
           <w:u w:val="single"/>
@@ -5556,41 +5655,36 @@
     <w:p>
       <w:pPr>
         <w:rPr>
+          <w:color w:val="4472C4" w:themeColor="accent1"/>
           <w:sz w:val="32"/>
           <w:szCs w:val="32"/>
           <w:u w:val="single"/>
         </w:rPr>
       </w:pPr>
-    </w:p>
-    <w:p>
-      <w:pPr>
-        <w:rPr>
+      <w:r>
+        <w:rPr>
+          <w:color w:val="4472C4" w:themeColor="accent1"/>
           <w:sz w:val="32"/>
           <w:szCs w:val="32"/>
           <w:u w:val="single"/>
         </w:rPr>
-      </w:pPr>
-      <w:r>
-        <w:rPr>
+        <w:lastRenderedPageBreak/>
+        <w:t xml:space="preserve">4. Clonar proyecto Laravel </w:t>
+      </w:r>
+      <w:proofErr w:type="spellStart"/>
+      <w:r>
+        <w:rPr>
+          <w:color w:val="4472C4" w:themeColor="accent1"/>
           <w:sz w:val="32"/>
           <w:szCs w:val="32"/>
           <w:u w:val="single"/>
         </w:rPr>
-        <w:lastRenderedPageBreak/>
-        <w:t xml:space="preserve">4. Clonar proyecto Laravel </w:t>
-      </w:r>
-      <w:proofErr w:type="spellStart"/>
-      <w:r>
-        <w:rPr>
-          <w:sz w:val="32"/>
-          <w:szCs w:val="32"/>
-          <w:u w:val="single"/>
-        </w:rPr>
         <w:t>Homstead</w:t>
       </w:r>
       <w:proofErr w:type="spellEnd"/>
       <w:r>
         <w:rPr>
+          <w:color w:val="4472C4" w:themeColor="accent1"/>
           <w:sz w:val="32"/>
           <w:szCs w:val="32"/>
           <w:u w:val="single"/>
@@ -5875,6 +5969,7 @@
     <w:p>
       <w:pPr>
         <w:rPr>
+          <w:color w:val="4472C4" w:themeColor="accent1"/>
           <w:sz w:val="32"/>
           <w:szCs w:val="32"/>
           <w:u w:val="single"/>
@@ -5882,6 +5977,7 @@
       </w:pPr>
       <w:r>
         <w:rPr>
+          <w:color w:val="4472C4" w:themeColor="accent1"/>
           <w:sz w:val="32"/>
           <w:szCs w:val="32"/>
           <w:u w:val="single"/>
@@ -5891,6 +5987,7 @@
       <w:proofErr w:type="spellStart"/>
       <w:r>
         <w:rPr>
+          <w:color w:val="4472C4" w:themeColor="accent1"/>
           <w:sz w:val="32"/>
           <w:szCs w:val="32"/>
           <w:u w:val="single"/>
@@ -5965,6 +6062,7 @@
     <w:p>
       <w:pPr>
         <w:rPr>
+          <w:color w:val="4472C4" w:themeColor="accent1"/>
           <w:sz w:val="32"/>
           <w:szCs w:val="32"/>
           <w:u w:val="single"/>
@@ -5972,6 +6070,7 @@
       </w:pPr>
       <w:r>
         <w:rPr>
+          <w:color w:val="4472C4" w:themeColor="accent1"/>
           <w:sz w:val="32"/>
           <w:szCs w:val="32"/>
           <w:u w:val="single"/>
@@ -5981,6 +6080,7 @@
       <w:proofErr w:type="spellStart"/>
       <w:r>
         <w:rPr>
+          <w:color w:val="4472C4" w:themeColor="accent1"/>
           <w:sz w:val="32"/>
           <w:szCs w:val="32"/>
           <w:u w:val="single"/>
@@ -5990,6 +6090,7 @@
       <w:proofErr w:type="spellEnd"/>
       <w:r>
         <w:rPr>
+          <w:color w:val="4472C4" w:themeColor="accent1"/>
           <w:sz w:val="32"/>
           <w:szCs w:val="32"/>
           <w:u w:val="single"/>
@@ -6009,7 +6110,7 @@
           <w:noProof/>
         </w:rPr>
         <w:drawing>
-          <wp:anchor distT="0" distB="0" distL="114300" distR="114300" simplePos="0" relativeHeight="251653120" behindDoc="1" locked="0" layoutInCell="1" allowOverlap="1" wp14:anchorId="021E6724" wp14:editId="4FA90ED5">
+          <wp:anchor distT="0" distB="0" distL="114300" distR="114300" simplePos="0" relativeHeight="251651072" behindDoc="1" locked="0" layoutInCell="1" allowOverlap="1" wp14:anchorId="021E6724" wp14:editId="4FA90ED5">
             <wp:simplePos x="0" y="0"/>
             <wp:positionH relativeFrom="column">
               <wp:posOffset>-635</wp:posOffset>
@@ -6091,7 +6192,10 @@
     <w:p>
       <w:pPr>
         <w:pStyle w:val="Prrafodelista"/>
-        <w:ind w:left="360"/>
+        <w:numPr>
+          <w:ilvl w:val="0"/>
+          <w:numId w:val="13"/>
+        </w:numPr>
         <w:rPr>
           <w:sz w:val="24"/>
           <w:szCs w:val="24"/>
@@ -6163,7 +6267,10 @@
     <w:p>
       <w:pPr>
         <w:pStyle w:val="Prrafodelista"/>
-        <w:ind w:left="360"/>
+        <w:numPr>
+          <w:ilvl w:val="0"/>
+          <w:numId w:val="13"/>
+        </w:numPr>
         <w:rPr>
           <w:sz w:val="24"/>
           <w:szCs w:val="24"/>
@@ -6205,24 +6312,6 @@
         </w:rPr>
         <w:t>tenemos que       poner la ruta de nuestro equipo que tengas los archivos</w:t>
       </w:r>
-    </w:p>
-    <w:p>
-      <w:pPr>
-        <w:rPr>
-          <w:sz w:val="24"/>
-          <w:szCs w:val="24"/>
-          <w:u w:val="single"/>
-        </w:rPr>
-      </w:pPr>
-    </w:p>
-    <w:p>
-      <w:pPr>
-        <w:rPr>
-          <w:sz w:val="24"/>
-          <w:szCs w:val="24"/>
-          <w:u w:val="single"/>
-        </w:rPr>
-      </w:pPr>
     </w:p>
     <w:p>
       <w:pPr>
@@ -6254,6 +6343,7 @@
     <w:p>
       <w:pPr>
         <w:rPr>
+          <w:color w:val="4472C4" w:themeColor="accent1"/>
           <w:sz w:val="32"/>
           <w:szCs w:val="32"/>
           <w:u w:val="single"/>
@@ -6261,10 +6351,12 @@
       </w:pPr>
       <w:r>
         <w:rPr>
+          <w:color w:val="4472C4" w:themeColor="accent1"/>
           <w:sz w:val="32"/>
           <w:szCs w:val="32"/>
           <w:u w:val="single"/>
         </w:rPr>
+        <w:lastRenderedPageBreak/>
         <w:t>7. Lanza la máquina.</w:t>
       </w:r>
     </w:p>
@@ -6382,6 +6474,7 @@
     <w:p>
       <w:pPr>
         <w:rPr>
+          <w:color w:val="4472C4" w:themeColor="accent1"/>
           <w:sz w:val="32"/>
           <w:szCs w:val="32"/>
           <w:u w:val="single"/>
@@ -6389,6 +6482,7 @@
       </w:pPr>
       <w:r>
         <w:rPr>
+          <w:color w:val="4472C4" w:themeColor="accent1"/>
           <w:sz w:val="32"/>
           <w:szCs w:val="32"/>
           <w:u w:val="single"/>
@@ -6398,6 +6492,7 @@
       <w:proofErr w:type="spellStart"/>
       <w:r>
         <w:rPr>
+          <w:color w:val="4472C4" w:themeColor="accent1"/>
           <w:sz w:val="32"/>
           <w:szCs w:val="32"/>
           <w:u w:val="single"/>
@@ -6407,6 +6502,7 @@
       <w:proofErr w:type="spellEnd"/>
       <w:r>
         <w:rPr>
+          <w:color w:val="4472C4" w:themeColor="accent1"/>
           <w:sz w:val="32"/>
           <w:szCs w:val="32"/>
           <w:u w:val="single"/>
@@ -6687,12 +6783,14 @@
     <w:p>
       <w:pPr>
         <w:rPr>
-          <w:sz w:val="24"/>
-          <w:szCs w:val="24"/>
-        </w:rPr>
-      </w:pPr>
-      <w:r>
-        <w:rPr>
+          <w:color w:val="4472C4" w:themeColor="accent1"/>
+          <w:sz w:val="24"/>
+          <w:szCs w:val="24"/>
+        </w:rPr>
+      </w:pPr>
+      <w:r>
+        <w:rPr>
+          <w:color w:val="4472C4" w:themeColor="accent1"/>
           <w:sz w:val="32"/>
           <w:szCs w:val="32"/>
           <w:u w:val="single"/>
@@ -6703,6 +6801,7 @@
       <w:proofErr w:type="spellStart"/>
       <w:r>
         <w:rPr>
+          <w:color w:val="4472C4" w:themeColor="accent1"/>
           <w:sz w:val="32"/>
           <w:szCs w:val="32"/>
           <w:u w:val="single"/>
@@ -6712,6 +6811,7 @@
       <w:proofErr w:type="spellEnd"/>
       <w:r>
         <w:rPr>
+          <w:color w:val="4472C4" w:themeColor="accent1"/>
           <w:sz w:val="32"/>
           <w:szCs w:val="32"/>
           <w:u w:val="single"/>
@@ -6721,6 +6821,7 @@
       <w:proofErr w:type="spellStart"/>
       <w:r>
         <w:rPr>
+          <w:color w:val="4472C4" w:themeColor="accent1"/>
           <w:sz w:val="32"/>
           <w:szCs w:val="32"/>
           <w:u w:val="single"/>
@@ -6730,6 +6831,7 @@
       <w:proofErr w:type="spellEnd"/>
       <w:r>
         <w:rPr>
+          <w:color w:val="4472C4" w:themeColor="accent1"/>
           <w:sz w:val="32"/>
           <w:szCs w:val="32"/>
           <w:u w:val="single"/>
@@ -6886,7 +6988,7 @@
           <w:noProof/>
         </w:rPr>
         <w:drawing>
-          <wp:anchor distT="0" distB="0" distL="114300" distR="114300" simplePos="0" relativeHeight="251668480" behindDoc="1" locked="0" layoutInCell="1" allowOverlap="1" wp14:anchorId="1B16EDBD" wp14:editId="24100F9D">
+          <wp:anchor distT="0" distB="0" distL="114300" distR="114300" simplePos="0" relativeHeight="251667456" behindDoc="1" locked="0" layoutInCell="1" allowOverlap="1" wp14:anchorId="1B16EDBD" wp14:editId="24100F9D">
             <wp:simplePos x="0" y="0"/>
             <wp:positionH relativeFrom="column">
               <wp:posOffset>-635</wp:posOffset>
@@ -6963,14 +7065,16 @@
     <w:p>
       <w:pPr>
         <w:rPr>
-          <w:sz w:val="24"/>
-          <w:szCs w:val="24"/>
-        </w:rPr>
-      </w:pPr>
-    </w:p>
-    <w:p>
-      <w:pPr>
-        <w:rPr>
+          <w:color w:val="4472C4" w:themeColor="accent1"/>
+          <w:sz w:val="24"/>
+          <w:szCs w:val="24"/>
+        </w:rPr>
+      </w:pPr>
+    </w:p>
+    <w:p>
+      <w:pPr>
+        <w:rPr>
+          <w:color w:val="4472C4" w:themeColor="accent1"/>
           <w:sz w:val="32"/>
           <w:szCs w:val="32"/>
           <w:u w:val="single"/>
@@ -6978,6 +7082,7 @@
       </w:pPr>
       <w:r>
         <w:rPr>
+          <w:color w:val="4472C4" w:themeColor="accent1"/>
           <w:sz w:val="32"/>
           <w:szCs w:val="32"/>
           <w:u w:val="single"/>
@@ -6987,6 +7092,7 @@
       <w:proofErr w:type="spellStart"/>
       <w:r>
         <w:rPr>
+          <w:color w:val="4472C4" w:themeColor="accent1"/>
           <w:sz w:val="32"/>
           <w:szCs w:val="32"/>
           <w:u w:val="single"/>
@@ -6996,6 +7102,7 @@
       <w:proofErr w:type="spellEnd"/>
       <w:r>
         <w:rPr>
+          <w:color w:val="4472C4" w:themeColor="accent1"/>
           <w:sz w:val="32"/>
           <w:szCs w:val="32"/>
           <w:u w:val="single"/>
@@ -7005,6 +7112,7 @@
       <w:proofErr w:type="spellStart"/>
       <w:r>
         <w:rPr>
+          <w:color w:val="4472C4" w:themeColor="accent1"/>
           <w:sz w:val="32"/>
           <w:szCs w:val="32"/>
           <w:u w:val="single"/>
@@ -7014,6 +7122,7 @@
       <w:proofErr w:type="spellEnd"/>
       <w:r>
         <w:rPr>
+          <w:color w:val="4472C4" w:themeColor="accent1"/>
           <w:sz w:val="32"/>
           <w:szCs w:val="32"/>
           <w:u w:val="single"/>
@@ -7375,7 +7484,8 @@
       </w:pPr>
     </w:p>
     <w:sectPr>
-      <w:footerReference w:type="default" r:id="rId41"/>
+      <w:headerReference w:type="default" r:id="rId41"/>
+      <w:footerReference w:type="default" r:id="rId42"/>
       <w:pgSz w:w="11906" w:h="16838"/>
       <w:pgMar w:top="1417" w:right="1701" w:bottom="1417" w:left="1701" w:header="708" w:footer="708" w:gutter="0"/>
       <w:cols w:space="708"/>
@@ -7467,13 +7577,32 @@
 </w:footnotes>
 </file>
 
+<file path=word/header1.xml><?xml version="1.0" encoding="utf-8"?>
+<w:hdr xmlns:wpc="http://schemas.microsoft.com/office/word/2010/wordprocessingCanvas" xmlns:cx="http://schemas.microsoft.com/office/drawing/2014/chartex" xmlns:cx1="http://schemas.microsoft.com/office/drawing/2015/9/8/chartex" xmlns:cx2="http://schemas.microsoft.com/office/drawing/2015/10/21/chartex" xmlns:cx3="http://schemas.microsoft.com/office/drawing/2016/5/9/chartex" xmlns:cx4="http://schemas.microsoft.com/office/drawing/2016/5/10/chartex" xmlns:cx5="http://schemas.microsoft.com/office/drawing/2016/5/11/chartex" xmlns:cx6="http://schemas.microsoft.com/office/drawing/2016/5/12/chartex" xmlns:cx7="http://schemas.microsoft.com/office/drawing/2016/5/13/chartex" xmlns:cx8="http://schemas.microsoft.com/office/drawing/2016/5/14/chartex" xmlns:mc="http://schemas.openxmlformats.org/markup-compatibility/2006" xmlns:aink="http://schemas.microsoft.com/office/drawing/2016/ink" xmlns:am3d="http://schemas.microsoft.com/office/drawing/2017/model3d" xmlns:o="urn:schemas-microsoft-com:office:office" xmlns:r="http://schemas.openxmlformats.org/officeDocument/2006/relationships" xmlns:m="http://schemas.openxmlformats.org/officeDocument/2006/math" xmlns:v="urn:schemas-microsoft-com:vml" xmlns:wp14="http://schemas.microsoft.com/office/word/2010/wordprocessingDrawing" xmlns:wp="http://schemas.openxmlformats.org/drawingml/2006/wordprocessingDrawing" xmlns:w10="urn:schemas-microsoft-com:office:word" xmlns:w="http://schemas.openxmlformats.org/wordprocessingml/2006/main" xmlns:w14="http://schemas.microsoft.com/office/word/2010/wordml" xmlns:w15="http://schemas.microsoft.com/office/word/2012/wordml" xmlns:w16cex="http://schemas.microsoft.com/office/word/2018/wordml/cex" xmlns:w16cid="http://schemas.microsoft.com/office/word/2016/wordml/cid" xmlns:w16="http://schemas.microsoft.com/office/word/2018/wordml" xmlns:w16sdtdh="http://schemas.microsoft.com/office/word/2020/wordml/sdtdatahash" xmlns:w16se="http://schemas.microsoft.com/office/word/2015/wordml/symex" xmlns:wpg="http://schemas.microsoft.com/office/word/2010/wordprocessingGroup" xmlns:wpi="http://schemas.microsoft.com/office/word/2010/wordprocessingInk" xmlns:wne="http://schemas.microsoft.com/office/word/2006/wordml" xmlns:wps="http://schemas.microsoft.com/office/word/2010/wordprocessingShape" mc:Ignorable="w14 w15 w16se w16cid w16 w16cex w16sdtdh wp14">
+  <w:p>
+    <w:pPr>
+      <w:pStyle w:val="Encabezado"/>
+      <w:rPr>
+        <w:color w:val="4472C4" w:themeColor="accent1"/>
+      </w:rPr>
+    </w:pPr>
+    <w:r>
+      <w:rPr>
+        <w:color w:val="4472C4" w:themeColor="accent1"/>
+      </w:rPr>
+      <w:t>Actividades Evaluables de DWES / Unidad 1</w:t>
+    </w:r>
+  </w:p>
+</w:hdr>
+</file>
+
 <file path=word/numbering.xml><?xml version="1.0" encoding="utf-8"?>
 <w:numbering xmlns:wpc="http://schemas.microsoft.com/office/word/2010/wordprocessingCanvas" xmlns:cx="http://schemas.microsoft.com/office/drawing/2014/chartex" xmlns:cx1="http://schemas.microsoft.com/office/drawing/2015/9/8/chartex" xmlns:cx2="http://schemas.microsoft.com/office/drawing/2015/10/21/chartex" xmlns:cx3="http://schemas.microsoft.com/office/drawing/2016/5/9/chartex" xmlns:cx4="http://schemas.microsoft.com/office/drawing/2016/5/10/chartex" xmlns:cx5="http://schemas.microsoft.com/office/drawing/2016/5/11/chartex" xmlns:cx6="http://schemas.microsoft.com/office/drawing/2016/5/12/chartex" xmlns:cx7="http://schemas.microsoft.com/office/drawing/2016/5/13/chartex" xmlns:cx8="http://schemas.microsoft.com/office/drawing/2016/5/14/chartex" xmlns:mc="http://schemas.openxmlformats.org/markup-compatibility/2006" xmlns:aink="http://schemas.microsoft.com/office/drawing/2016/ink" xmlns:am3d="http://schemas.microsoft.com/office/drawing/2017/model3d" xmlns:o="urn:schemas-microsoft-com:office:office" xmlns:r="http://schemas.openxmlformats.org/officeDocument/2006/relationships" xmlns:m="http://schemas.openxmlformats.org/officeDocument/2006/math" xmlns:v="urn:schemas-microsoft-com:vml" xmlns:wp14="http://schemas.microsoft.com/office/word/2010/wordprocessingDrawing" xmlns:wp="http://schemas.openxmlformats.org/drawingml/2006/wordprocessingDrawing" xmlns:w10="urn:schemas-microsoft-com:office:word" xmlns:w="http://schemas.openxmlformats.org/wordprocessingml/2006/main" xmlns:w14="http://schemas.microsoft.com/office/word/2010/wordml" xmlns:w15="http://schemas.microsoft.com/office/word/2012/wordml" xmlns:w16cex="http://schemas.microsoft.com/office/word/2018/wordml/cex" xmlns:w16cid="http://schemas.microsoft.com/office/word/2016/wordml/cid" xmlns:w16="http://schemas.microsoft.com/office/word/2018/wordml" xmlns:w16sdtdh="http://schemas.microsoft.com/office/word/2020/wordml/sdtdatahash" xmlns:w16se="http://schemas.microsoft.com/office/word/2015/wordml/symex" xmlns:wpg="http://schemas.microsoft.com/office/word/2010/wordprocessingGroup" xmlns:wpi="http://schemas.microsoft.com/office/word/2010/wordprocessingInk" xmlns:wne="http://schemas.microsoft.com/office/word/2006/wordml" xmlns:wps="http://schemas.microsoft.com/office/word/2010/wordprocessingShape" mc:Ignorable="w14 w15 w16se w16cid w16 w16cex w16sdtdh wp14">
   <w:abstractNum w:abstractNumId="0" w15:restartNumberingAfterBreak="0">
     <w:nsid w:val="02E77C1F"/>
     <w:multiLevelType w:val="hybridMultilevel"/>
-    <w:tmpl w:val="2FA4F126"/>
-    <w:lvl w:ilvl="0" w:tplc="D60AD8FE">
+    <w:tmpl w:val="DAA8DC92"/>
+    <w:lvl w:ilvl="0" w:tplc="544673E4">
       <w:start w:val="1"/>
       <w:numFmt w:val="decimal"/>
       <w:lvlText w:val="%1."/>
@@ -7483,7 +7612,7 @@
       </w:pPr>
       <w:rPr>
         <w:rFonts w:hint="default"/>
-        <w:color w:val="262626" w:themeColor="text1" w:themeTint="D9"/>
+        <w:color w:val="4472C4" w:themeColor="accent1"/>
       </w:rPr>
     </w:lvl>
     <w:lvl w:ilvl="1" w:tplc="0C0A0019" w:tentative="1">
@@ -7560,6 +7689,120 @@
     </w:lvl>
   </w:abstractNum>
   <w:abstractNum w:abstractNumId="1" w15:restartNumberingAfterBreak="0">
+    <w:nsid w:val="095E1D24"/>
+    <w:multiLevelType w:val="hybridMultilevel"/>
+    <w:tmpl w:val="CD2EFFD0"/>
+    <w:lvl w:ilvl="0" w:tplc="796EE188">
+      <w:start w:val="1"/>
+      <w:numFmt w:val="bullet"/>
+      <w:lvlText w:val=""/>
+      <w:lvlJc w:val="left"/>
+      <w:pPr>
+        <w:ind w:left="720" w:hanging="360"/>
+      </w:pPr>
+      <w:rPr>
+        <w:rFonts w:ascii="Symbol" w:hAnsi="Symbol" w:hint="default"/>
+        <w:color w:val="4472C4" w:themeColor="accent1"/>
+      </w:rPr>
+    </w:lvl>
+    <w:lvl w:ilvl="1" w:tplc="0C0A0003" w:tentative="1">
+      <w:start w:val="1"/>
+      <w:numFmt w:val="bullet"/>
+      <w:lvlText w:val="o"/>
+      <w:lvlJc w:val="left"/>
+      <w:pPr>
+        <w:ind w:left="1440" w:hanging="360"/>
+      </w:pPr>
+      <w:rPr>
+        <w:rFonts w:ascii="Courier New" w:hAnsi="Courier New" w:cs="Courier New" w:hint="default"/>
+      </w:rPr>
+    </w:lvl>
+    <w:lvl w:ilvl="2" w:tplc="0C0A0005" w:tentative="1">
+      <w:start w:val="1"/>
+      <w:numFmt w:val="bullet"/>
+      <w:lvlText w:val=""/>
+      <w:lvlJc w:val="left"/>
+      <w:pPr>
+        <w:ind w:left="2160" w:hanging="360"/>
+      </w:pPr>
+      <w:rPr>
+        <w:rFonts w:ascii="Wingdings" w:hAnsi="Wingdings" w:hint="default"/>
+      </w:rPr>
+    </w:lvl>
+    <w:lvl w:ilvl="3" w:tplc="0C0A0001" w:tentative="1">
+      <w:start w:val="1"/>
+      <w:numFmt w:val="bullet"/>
+      <w:lvlText w:val=""/>
+      <w:lvlJc w:val="left"/>
+      <w:pPr>
+        <w:ind w:left="2880" w:hanging="360"/>
+      </w:pPr>
+      <w:rPr>
+        <w:rFonts w:ascii="Symbol" w:hAnsi="Symbol" w:hint="default"/>
+      </w:rPr>
+    </w:lvl>
+    <w:lvl w:ilvl="4" w:tplc="0C0A0003" w:tentative="1">
+      <w:start w:val="1"/>
+      <w:numFmt w:val="bullet"/>
+      <w:lvlText w:val="o"/>
+      <w:lvlJc w:val="left"/>
+      <w:pPr>
+        <w:ind w:left="3600" w:hanging="360"/>
+      </w:pPr>
+      <w:rPr>
+        <w:rFonts w:ascii="Courier New" w:hAnsi="Courier New" w:cs="Courier New" w:hint="default"/>
+      </w:rPr>
+    </w:lvl>
+    <w:lvl w:ilvl="5" w:tplc="0C0A0005" w:tentative="1">
+      <w:start w:val="1"/>
+      <w:numFmt w:val="bullet"/>
+      <w:lvlText w:val=""/>
+      <w:lvlJc w:val="left"/>
+      <w:pPr>
+        <w:ind w:left="4320" w:hanging="360"/>
+      </w:pPr>
+      <w:rPr>
+        <w:rFonts w:ascii="Wingdings" w:hAnsi="Wingdings" w:hint="default"/>
+      </w:rPr>
+    </w:lvl>
+    <w:lvl w:ilvl="6" w:tplc="0C0A0001" w:tentative="1">
+      <w:start w:val="1"/>
+      <w:numFmt w:val="bullet"/>
+      <w:lvlText w:val=""/>
+      <w:lvlJc w:val="left"/>
+      <w:pPr>
+        <w:ind w:left="5040" w:hanging="360"/>
+      </w:pPr>
+      <w:rPr>
+        <w:rFonts w:ascii="Symbol" w:hAnsi="Symbol" w:hint="default"/>
+      </w:rPr>
+    </w:lvl>
+    <w:lvl w:ilvl="7" w:tplc="0C0A0003" w:tentative="1">
+      <w:start w:val="1"/>
+      <w:numFmt w:val="bullet"/>
+      <w:lvlText w:val="o"/>
+      <w:lvlJc w:val="left"/>
+      <w:pPr>
+        <w:ind w:left="5760" w:hanging="360"/>
+      </w:pPr>
+      <w:rPr>
+        <w:rFonts w:ascii="Courier New" w:hAnsi="Courier New" w:cs="Courier New" w:hint="default"/>
+      </w:rPr>
+    </w:lvl>
+    <w:lvl w:ilvl="8" w:tplc="0C0A0005" w:tentative="1">
+      <w:start w:val="1"/>
+      <w:numFmt w:val="bullet"/>
+      <w:lvlText w:val=""/>
+      <w:lvlJc w:val="left"/>
+      <w:pPr>
+        <w:ind w:left="6480" w:hanging="360"/>
+      </w:pPr>
+      <w:rPr>
+        <w:rFonts w:ascii="Wingdings" w:hAnsi="Wingdings" w:hint="default"/>
+      </w:rPr>
+    </w:lvl>
+  </w:abstractNum>
+  <w:abstractNum w:abstractNumId="2" w15:restartNumberingAfterBreak="0">
     <w:nsid w:val="20B27D02"/>
     <w:multiLevelType w:val="hybridMultilevel"/>
     <w:tmpl w:val="633ED888"/>
@@ -7648,7 +7891,7 @@
       </w:pPr>
     </w:lvl>
   </w:abstractNum>
-  <w:abstractNum w:abstractNumId="2" w15:restartNumberingAfterBreak="0">
+  <w:abstractNum w:abstractNumId="3" w15:restartNumberingAfterBreak="0">
     <w:nsid w:val="20D13267"/>
     <w:multiLevelType w:val="hybridMultilevel"/>
     <w:tmpl w:val="A544A41A"/>
@@ -7761,7 +8004,235 @@
       </w:rPr>
     </w:lvl>
   </w:abstractNum>
-  <w:abstractNum w:abstractNumId="3" w15:restartNumberingAfterBreak="0">
+  <w:abstractNum w:abstractNumId="4" w15:restartNumberingAfterBreak="0">
+    <w:nsid w:val="288A6F6C"/>
+    <w:multiLevelType w:val="hybridMultilevel"/>
+    <w:tmpl w:val="D310C170"/>
+    <w:lvl w:ilvl="0" w:tplc="796EE188">
+      <w:start w:val="1"/>
+      <w:numFmt w:val="bullet"/>
+      <w:lvlText w:val=""/>
+      <w:lvlJc w:val="left"/>
+      <w:pPr>
+        <w:ind w:left="720" w:hanging="360"/>
+      </w:pPr>
+      <w:rPr>
+        <w:rFonts w:ascii="Symbol" w:hAnsi="Symbol" w:hint="default"/>
+        <w:color w:val="4472C4" w:themeColor="accent1"/>
+      </w:rPr>
+    </w:lvl>
+    <w:lvl w:ilvl="1" w:tplc="0C0A0003" w:tentative="1">
+      <w:start w:val="1"/>
+      <w:numFmt w:val="bullet"/>
+      <w:lvlText w:val="o"/>
+      <w:lvlJc w:val="left"/>
+      <w:pPr>
+        <w:ind w:left="1440" w:hanging="360"/>
+      </w:pPr>
+      <w:rPr>
+        <w:rFonts w:ascii="Courier New" w:hAnsi="Courier New" w:cs="Courier New" w:hint="default"/>
+      </w:rPr>
+    </w:lvl>
+    <w:lvl w:ilvl="2" w:tplc="0C0A0005" w:tentative="1">
+      <w:start w:val="1"/>
+      <w:numFmt w:val="bullet"/>
+      <w:lvlText w:val=""/>
+      <w:lvlJc w:val="left"/>
+      <w:pPr>
+        <w:ind w:left="2160" w:hanging="360"/>
+      </w:pPr>
+      <w:rPr>
+        <w:rFonts w:ascii="Wingdings" w:hAnsi="Wingdings" w:hint="default"/>
+      </w:rPr>
+    </w:lvl>
+    <w:lvl w:ilvl="3" w:tplc="0C0A0001" w:tentative="1">
+      <w:start w:val="1"/>
+      <w:numFmt w:val="bullet"/>
+      <w:lvlText w:val=""/>
+      <w:lvlJc w:val="left"/>
+      <w:pPr>
+        <w:ind w:left="2880" w:hanging="360"/>
+      </w:pPr>
+      <w:rPr>
+        <w:rFonts w:ascii="Symbol" w:hAnsi="Symbol" w:hint="default"/>
+      </w:rPr>
+    </w:lvl>
+    <w:lvl w:ilvl="4" w:tplc="0C0A0003" w:tentative="1">
+      <w:start w:val="1"/>
+      <w:numFmt w:val="bullet"/>
+      <w:lvlText w:val="o"/>
+      <w:lvlJc w:val="left"/>
+      <w:pPr>
+        <w:ind w:left="3600" w:hanging="360"/>
+      </w:pPr>
+      <w:rPr>
+        <w:rFonts w:ascii="Courier New" w:hAnsi="Courier New" w:cs="Courier New" w:hint="default"/>
+      </w:rPr>
+    </w:lvl>
+    <w:lvl w:ilvl="5" w:tplc="0C0A0005" w:tentative="1">
+      <w:start w:val="1"/>
+      <w:numFmt w:val="bullet"/>
+      <w:lvlText w:val=""/>
+      <w:lvlJc w:val="left"/>
+      <w:pPr>
+        <w:ind w:left="4320" w:hanging="360"/>
+      </w:pPr>
+      <w:rPr>
+        <w:rFonts w:ascii="Wingdings" w:hAnsi="Wingdings" w:hint="default"/>
+      </w:rPr>
+    </w:lvl>
+    <w:lvl w:ilvl="6" w:tplc="0C0A0001" w:tentative="1">
+      <w:start w:val="1"/>
+      <w:numFmt w:val="bullet"/>
+      <w:lvlText w:val=""/>
+      <w:lvlJc w:val="left"/>
+      <w:pPr>
+        <w:ind w:left="5040" w:hanging="360"/>
+      </w:pPr>
+      <w:rPr>
+        <w:rFonts w:ascii="Symbol" w:hAnsi="Symbol" w:hint="default"/>
+      </w:rPr>
+    </w:lvl>
+    <w:lvl w:ilvl="7" w:tplc="0C0A0003" w:tentative="1">
+      <w:start w:val="1"/>
+      <w:numFmt w:val="bullet"/>
+      <w:lvlText w:val="o"/>
+      <w:lvlJc w:val="left"/>
+      <w:pPr>
+        <w:ind w:left="5760" w:hanging="360"/>
+      </w:pPr>
+      <w:rPr>
+        <w:rFonts w:ascii="Courier New" w:hAnsi="Courier New" w:cs="Courier New" w:hint="default"/>
+      </w:rPr>
+    </w:lvl>
+    <w:lvl w:ilvl="8" w:tplc="0C0A0005" w:tentative="1">
+      <w:start w:val="1"/>
+      <w:numFmt w:val="bullet"/>
+      <w:lvlText w:val=""/>
+      <w:lvlJc w:val="left"/>
+      <w:pPr>
+        <w:ind w:left="6480" w:hanging="360"/>
+      </w:pPr>
+      <w:rPr>
+        <w:rFonts w:ascii="Wingdings" w:hAnsi="Wingdings" w:hint="default"/>
+      </w:rPr>
+    </w:lvl>
+  </w:abstractNum>
+  <w:abstractNum w:abstractNumId="5" w15:restartNumberingAfterBreak="0">
+    <w:nsid w:val="2A3E460C"/>
+    <w:multiLevelType w:val="hybridMultilevel"/>
+    <w:tmpl w:val="E5A8EE40"/>
+    <w:lvl w:ilvl="0" w:tplc="796EE188">
+      <w:start w:val="1"/>
+      <w:numFmt w:val="bullet"/>
+      <w:lvlText w:val=""/>
+      <w:lvlJc w:val="left"/>
+      <w:pPr>
+        <w:ind w:left="720" w:hanging="360"/>
+      </w:pPr>
+      <w:rPr>
+        <w:rFonts w:ascii="Symbol" w:hAnsi="Symbol" w:hint="default"/>
+        <w:color w:val="4472C4" w:themeColor="accent1"/>
+      </w:rPr>
+    </w:lvl>
+    <w:lvl w:ilvl="1" w:tplc="0C0A0003" w:tentative="1">
+      <w:start w:val="1"/>
+      <w:numFmt w:val="bullet"/>
+      <w:lvlText w:val="o"/>
+      <w:lvlJc w:val="left"/>
+      <w:pPr>
+        <w:ind w:left="1440" w:hanging="360"/>
+      </w:pPr>
+      <w:rPr>
+        <w:rFonts w:ascii="Courier New" w:hAnsi="Courier New" w:cs="Courier New" w:hint="default"/>
+      </w:rPr>
+    </w:lvl>
+    <w:lvl w:ilvl="2" w:tplc="0C0A0005" w:tentative="1">
+      <w:start w:val="1"/>
+      <w:numFmt w:val="bullet"/>
+      <w:lvlText w:val=""/>
+      <w:lvlJc w:val="left"/>
+      <w:pPr>
+        <w:ind w:left="2160" w:hanging="360"/>
+      </w:pPr>
+      <w:rPr>
+        <w:rFonts w:ascii="Wingdings" w:hAnsi="Wingdings" w:hint="default"/>
+      </w:rPr>
+    </w:lvl>
+    <w:lvl w:ilvl="3" w:tplc="0C0A0001" w:tentative="1">
+      <w:start w:val="1"/>
+      <w:numFmt w:val="bullet"/>
+      <w:lvlText w:val=""/>
+      <w:lvlJc w:val="left"/>
+      <w:pPr>
+        <w:ind w:left="2880" w:hanging="360"/>
+      </w:pPr>
+      <w:rPr>
+        <w:rFonts w:ascii="Symbol" w:hAnsi="Symbol" w:hint="default"/>
+      </w:rPr>
+    </w:lvl>
+    <w:lvl w:ilvl="4" w:tplc="0C0A0003" w:tentative="1">
+      <w:start w:val="1"/>
+      <w:numFmt w:val="bullet"/>
+      <w:lvlText w:val="o"/>
+      <w:lvlJc w:val="left"/>
+      <w:pPr>
+        <w:ind w:left="3600" w:hanging="360"/>
+      </w:pPr>
+      <w:rPr>
+        <w:rFonts w:ascii="Courier New" w:hAnsi="Courier New" w:cs="Courier New" w:hint="default"/>
+      </w:rPr>
+    </w:lvl>
+    <w:lvl w:ilvl="5" w:tplc="0C0A0005" w:tentative="1">
+      <w:start w:val="1"/>
+      <w:numFmt w:val="bullet"/>
+      <w:lvlText w:val=""/>
+      <w:lvlJc w:val="left"/>
+      <w:pPr>
+        <w:ind w:left="4320" w:hanging="360"/>
+      </w:pPr>
+      <w:rPr>
+        <w:rFonts w:ascii="Wingdings" w:hAnsi="Wingdings" w:hint="default"/>
+      </w:rPr>
+    </w:lvl>
+    <w:lvl w:ilvl="6" w:tplc="0C0A0001" w:tentative="1">
+      <w:start w:val="1"/>
+      <w:numFmt w:val="bullet"/>
+      <w:lvlText w:val=""/>
+      <w:lvlJc w:val="left"/>
+      <w:pPr>
+        <w:ind w:left="5040" w:hanging="360"/>
+      </w:pPr>
+      <w:rPr>
+        <w:rFonts w:ascii="Symbol" w:hAnsi="Symbol" w:hint="default"/>
+      </w:rPr>
+    </w:lvl>
+    <w:lvl w:ilvl="7" w:tplc="0C0A0003" w:tentative="1">
+      <w:start w:val="1"/>
+      <w:numFmt w:val="bullet"/>
+      <w:lvlText w:val="o"/>
+      <w:lvlJc w:val="left"/>
+      <w:pPr>
+        <w:ind w:left="5760" w:hanging="360"/>
+      </w:pPr>
+      <w:rPr>
+        <w:rFonts w:ascii="Courier New" w:hAnsi="Courier New" w:cs="Courier New" w:hint="default"/>
+      </w:rPr>
+    </w:lvl>
+    <w:lvl w:ilvl="8" w:tplc="0C0A0005" w:tentative="1">
+      <w:start w:val="1"/>
+      <w:numFmt w:val="bullet"/>
+      <w:lvlText w:val=""/>
+      <w:lvlJc w:val="left"/>
+      <w:pPr>
+        <w:ind w:left="6480" w:hanging="360"/>
+      </w:pPr>
+      <w:rPr>
+        <w:rFonts w:ascii="Wingdings" w:hAnsi="Wingdings" w:hint="default"/>
+      </w:rPr>
+    </w:lvl>
+  </w:abstractNum>
+  <w:abstractNum w:abstractNumId="6" w15:restartNumberingAfterBreak="0">
     <w:nsid w:val="30FC640D"/>
     <w:multiLevelType w:val="hybridMultilevel"/>
     <w:tmpl w:val="4A249D4E"/>
@@ -7874,7 +8345,7 @@
       </w:rPr>
     </w:lvl>
   </w:abstractNum>
-  <w:abstractNum w:abstractNumId="4" w15:restartNumberingAfterBreak="0">
+  <w:abstractNum w:abstractNumId="7" w15:restartNumberingAfterBreak="0">
     <w:nsid w:val="40037C7B"/>
     <w:multiLevelType w:val="hybridMultilevel"/>
     <w:tmpl w:val="D5BC25D4"/>
@@ -7988,7 +8459,7 @@
       </w:rPr>
     </w:lvl>
   </w:abstractNum>
-  <w:abstractNum w:abstractNumId="5" w15:restartNumberingAfterBreak="0">
+  <w:abstractNum w:abstractNumId="8" w15:restartNumberingAfterBreak="0">
     <w:nsid w:val="434326B7"/>
     <w:multiLevelType w:val="hybridMultilevel"/>
     <w:tmpl w:val="F7CE5470"/>
@@ -8101,7 +8572,7 @@
       </w:rPr>
     </w:lvl>
   </w:abstractNum>
-  <w:abstractNum w:abstractNumId="6" w15:restartNumberingAfterBreak="0">
+  <w:abstractNum w:abstractNumId="9" w15:restartNumberingAfterBreak="0">
     <w:nsid w:val="4CE06AD0"/>
     <w:multiLevelType w:val="hybridMultilevel"/>
     <w:tmpl w:val="06DA119A"/>
@@ -8214,7 +8685,7 @@
       </w:rPr>
     </w:lvl>
   </w:abstractNum>
-  <w:abstractNum w:abstractNumId="7" w15:restartNumberingAfterBreak="0">
+  <w:abstractNum w:abstractNumId="10" w15:restartNumberingAfterBreak="0">
     <w:nsid w:val="64573835"/>
     <w:multiLevelType w:val="hybridMultilevel"/>
     <w:tmpl w:val="5B3A28FE"/>
@@ -8327,7 +8798,121 @@
       </w:rPr>
     </w:lvl>
   </w:abstractNum>
-  <w:abstractNum w:abstractNumId="8" w15:restartNumberingAfterBreak="0">
+  <w:abstractNum w:abstractNumId="11" w15:restartNumberingAfterBreak="0">
+    <w:nsid w:val="79F5772F"/>
+    <w:multiLevelType w:val="hybridMultilevel"/>
+    <w:tmpl w:val="4F783708"/>
+    <w:lvl w:ilvl="0" w:tplc="796EE188">
+      <w:start w:val="1"/>
+      <w:numFmt w:val="bullet"/>
+      <w:lvlText w:val=""/>
+      <w:lvlJc w:val="left"/>
+      <w:pPr>
+        <w:ind w:left="786" w:hanging="360"/>
+      </w:pPr>
+      <w:rPr>
+        <w:rFonts w:ascii="Symbol" w:hAnsi="Symbol" w:hint="default"/>
+        <w:color w:val="4472C4" w:themeColor="accent1"/>
+      </w:rPr>
+    </w:lvl>
+    <w:lvl w:ilvl="1" w:tplc="0C0A0003" w:tentative="1">
+      <w:start w:val="1"/>
+      <w:numFmt w:val="bullet"/>
+      <w:lvlText w:val="o"/>
+      <w:lvlJc w:val="left"/>
+      <w:pPr>
+        <w:ind w:left="1506" w:hanging="360"/>
+      </w:pPr>
+      <w:rPr>
+        <w:rFonts w:ascii="Courier New" w:hAnsi="Courier New" w:cs="Courier New" w:hint="default"/>
+      </w:rPr>
+    </w:lvl>
+    <w:lvl w:ilvl="2" w:tplc="0C0A0005" w:tentative="1">
+      <w:start w:val="1"/>
+      <w:numFmt w:val="bullet"/>
+      <w:lvlText w:val=""/>
+      <w:lvlJc w:val="left"/>
+      <w:pPr>
+        <w:ind w:left="2226" w:hanging="360"/>
+      </w:pPr>
+      <w:rPr>
+        <w:rFonts w:ascii="Wingdings" w:hAnsi="Wingdings" w:hint="default"/>
+      </w:rPr>
+    </w:lvl>
+    <w:lvl w:ilvl="3" w:tplc="0C0A0001" w:tentative="1">
+      <w:start w:val="1"/>
+      <w:numFmt w:val="bullet"/>
+      <w:lvlText w:val=""/>
+      <w:lvlJc w:val="left"/>
+      <w:pPr>
+        <w:ind w:left="2946" w:hanging="360"/>
+      </w:pPr>
+      <w:rPr>
+        <w:rFonts w:ascii="Symbol" w:hAnsi="Symbol" w:hint="default"/>
+      </w:rPr>
+    </w:lvl>
+    <w:lvl w:ilvl="4" w:tplc="0C0A0003" w:tentative="1">
+      <w:start w:val="1"/>
+      <w:numFmt w:val="bullet"/>
+      <w:lvlText w:val="o"/>
+      <w:lvlJc w:val="left"/>
+      <w:pPr>
+        <w:ind w:left="3666" w:hanging="360"/>
+      </w:pPr>
+      <w:rPr>
+        <w:rFonts w:ascii="Courier New" w:hAnsi="Courier New" w:cs="Courier New" w:hint="default"/>
+      </w:rPr>
+    </w:lvl>
+    <w:lvl w:ilvl="5" w:tplc="0C0A0005" w:tentative="1">
+      <w:start w:val="1"/>
+      <w:numFmt w:val="bullet"/>
+      <w:lvlText w:val=""/>
+      <w:lvlJc w:val="left"/>
+      <w:pPr>
+        <w:ind w:left="4386" w:hanging="360"/>
+      </w:pPr>
+      <w:rPr>
+        <w:rFonts w:ascii="Wingdings" w:hAnsi="Wingdings" w:hint="default"/>
+      </w:rPr>
+    </w:lvl>
+    <w:lvl w:ilvl="6" w:tplc="0C0A0001" w:tentative="1">
+      <w:start w:val="1"/>
+      <w:numFmt w:val="bullet"/>
+      <w:lvlText w:val=""/>
+      <w:lvlJc w:val="left"/>
+      <w:pPr>
+        <w:ind w:left="5106" w:hanging="360"/>
+      </w:pPr>
+      <w:rPr>
+        <w:rFonts w:ascii="Symbol" w:hAnsi="Symbol" w:hint="default"/>
+      </w:rPr>
+    </w:lvl>
+    <w:lvl w:ilvl="7" w:tplc="0C0A0003" w:tentative="1">
+      <w:start w:val="1"/>
+      <w:numFmt w:val="bullet"/>
+      <w:lvlText w:val="o"/>
+      <w:lvlJc w:val="left"/>
+      <w:pPr>
+        <w:ind w:left="5826" w:hanging="360"/>
+      </w:pPr>
+      <w:rPr>
+        <w:rFonts w:ascii="Courier New" w:hAnsi="Courier New" w:cs="Courier New" w:hint="default"/>
+      </w:rPr>
+    </w:lvl>
+    <w:lvl w:ilvl="8" w:tplc="0C0A0005" w:tentative="1">
+      <w:start w:val="1"/>
+      <w:numFmt w:val="bullet"/>
+      <w:lvlText w:val=""/>
+      <w:lvlJc w:val="left"/>
+      <w:pPr>
+        <w:ind w:left="6546" w:hanging="360"/>
+      </w:pPr>
+      <w:rPr>
+        <w:rFonts w:ascii="Wingdings" w:hAnsi="Wingdings" w:hint="default"/>
+      </w:rPr>
+    </w:lvl>
+  </w:abstractNum>
+  <w:abstractNum w:abstractNumId="12" w15:restartNumberingAfterBreak="0">
     <w:nsid w:val="7BCC0F36"/>
     <w:multiLevelType w:val="hybridMultilevel"/>
     <w:tmpl w:val="5A48E1BA"/>
@@ -8444,28 +9029,40 @@
     <w:abstractNumId w:val="0"/>
   </w:num>
   <w:num w:numId="2">
+    <w:abstractNumId w:val="7"/>
+  </w:num>
+  <w:num w:numId="3">
+    <w:abstractNumId w:val="2"/>
+  </w:num>
+  <w:num w:numId="4">
+    <w:abstractNumId w:val="3"/>
+  </w:num>
+  <w:num w:numId="5">
+    <w:abstractNumId w:val="8"/>
+  </w:num>
+  <w:num w:numId="6">
+    <w:abstractNumId w:val="6"/>
+  </w:num>
+  <w:num w:numId="7">
+    <w:abstractNumId w:val="12"/>
+  </w:num>
+  <w:num w:numId="8">
+    <w:abstractNumId w:val="9"/>
+  </w:num>
+  <w:num w:numId="9">
+    <w:abstractNumId w:val="10"/>
+  </w:num>
+  <w:num w:numId="10">
     <w:abstractNumId w:val="4"/>
   </w:num>
-  <w:num w:numId="3">
+  <w:num w:numId="11">
     <w:abstractNumId w:val="1"/>
   </w:num>
-  <w:num w:numId="4">
-    <w:abstractNumId w:val="2"/>
-  </w:num>
-  <w:num w:numId="5">
+  <w:num w:numId="12">
     <w:abstractNumId w:val="5"/>
   </w:num>
-  <w:num w:numId="6">
-    <w:abstractNumId w:val="3"/>
-  </w:num>
-  <w:num w:numId="7">
-    <w:abstractNumId w:val="8"/>
-  </w:num>
-  <w:num w:numId="8">
-    <w:abstractNumId w:val="6"/>
-  </w:num>
-  <w:num w:numId="9">
-    <w:abstractNumId w:val="7"/>
+  <w:num w:numId="13">
+    <w:abstractNumId w:val="11"/>
   </w:num>
 </w:numbering>
 </file>
@@ -8868,7 +9465,7 @@
   <w:style w:type="paragraph" w:default="1" w:styleId="Normal">
     <w:name w:val="Normal"/>
     <w:qFormat/>
-    <w:rsid w:val="00D76094"/>
+    <w:rsid w:val="00723AD5"/>
   </w:style>
   <w:style w:type="paragraph" w:styleId="Ttulo1">
     <w:name w:val="heading 1"/>

</xml_diff>